<commit_message>
Corrigido: Documento de Requisitos.
</commit_message>
<xml_diff>
--- a/Documentação/Requisitos/Documento de Requisitos _ KAIBA1.docx
+++ b/Documentação/Requisitos/Documento de Requisitos _ KAIBA1.docx
@@ -1970,6 +1970,7 @@
           <w:szCs w:val="22"/>
         </w:rPr>
       </w:pPr>
+      <w:proofErr w:type="spellStart"/>
       <w:r>
         <w:rPr>
           <w:b/>
@@ -1977,43 +1978,55 @@
           <w:sz w:val="22"/>
           <w:szCs w:val="22"/>
         </w:rPr>
-        <w:t>Logar/Login</w:t>
-      </w:r>
-      <w:r>
-        <w:rPr>
-          <w:sz w:val="22"/>
-          <w:szCs w:val="22"/>
-        </w:rPr>
-        <w:t xml:space="preserve"> – é a atividade </w:t>
-      </w:r>
-      <w:r>
-        <w:rPr>
-          <w:sz w:val="22"/>
-          <w:szCs w:val="22"/>
-        </w:rPr>
-        <w:t>de fornecer as credenciais (E-mail e Senha) já cadastradas no sistema para obter acesso ao sistema com o perfil associado as credenciais fornecidas.</w:t>
-      </w:r>
-    </w:p>
-    <w:p>
-      <w:pPr>
-        <w:spacing w:before="60" w:after="120"/>
-        <w:jc w:val="both"/>
+        <w:t>Logar</w:t>
+      </w:r>
+      <w:proofErr w:type="spellEnd"/>
+      <w:r>
         <w:rPr>
           <w:b/>
           <w:i/>
           <w:sz w:val="22"/>
           <w:szCs w:val="22"/>
         </w:rPr>
-      </w:pPr>
-      <w:r>
+        <w:t>/Login</w:t>
+      </w:r>
+      <w:r>
+        <w:rPr>
+          <w:sz w:val="22"/>
+          <w:szCs w:val="22"/>
+        </w:rPr>
+        <w:t xml:space="preserve"> – é a atividade </w:t>
+      </w:r>
+      <w:r>
+        <w:rPr>
+          <w:sz w:val="22"/>
+          <w:szCs w:val="22"/>
+        </w:rPr>
+        <w:t>de fornecer as credenciais (E-mail e Senha) já cadastradas no sistema para obter acesso ao sistema com o perfil associado as credenciais fornecidas.</w:t>
+      </w:r>
+    </w:p>
+    <w:p>
+      <w:pPr>
+        <w:spacing w:before="60" w:after="120"/>
+        <w:jc w:val="both"/>
         <w:rPr>
           <w:b/>
           <w:i/>
           <w:sz w:val="22"/>
           <w:szCs w:val="22"/>
         </w:rPr>
+      </w:pPr>
+      <w:proofErr w:type="spellStart"/>
+      <w:r>
+        <w:rPr>
+          <w:b/>
+          <w:i/>
+          <w:sz w:val="22"/>
+          <w:szCs w:val="22"/>
+        </w:rPr>
         <w:t>Card</w:t>
       </w:r>
+      <w:proofErr w:type="spellEnd"/>
       <w:r>
         <w:rPr>
           <w:sz w:val="22"/>
@@ -2296,10 +2309,10 @@
             <v:path o:extrusionok="f" gradientshapeok="t" o:connecttype="rect"/>
             <o:lock v:ext="edit" aspectratio="t"/>
           </v:shapetype>
-          <v:shape id="_x0000_i1025" type="#_x0000_t75" style="width:29.45pt;height:36.95pt" o:ole="">
+          <v:shape id="_x0000_i1025" type="#_x0000_t75" style="width:29.25pt;height:36.75pt" o:ole="">
             <v:imagedata r:id="rId14" o:title=""/>
           </v:shape>
-          <o:OLEObject Type="Embed" ProgID="Word.Document.8" ShapeID="_x0000_i1025" DrawAspect="Content" ObjectID="_1635592642" r:id="rId15"/>
+          <o:OLEObject Type="Embed" ProgID="Word.Document.8" ShapeID="_x0000_i1025" DrawAspect="Content" ObjectID="_1635758254" r:id="rId15"/>
         </w:object>
       </w:r>
     </w:p>
@@ -2569,8 +2582,17 @@
           <w:sz w:val="24"/>
           <w:szCs w:val="24"/>
         </w:rPr>
-        <w:t xml:space="preserve"> inserir ou excluir um card</w:t>
-      </w:r>
+        <w:t xml:space="preserve"> inserir ou excluir um </w:t>
+      </w:r>
+      <w:proofErr w:type="spellStart"/>
+      <w:r>
+        <w:rPr>
+          <w:sz w:val="24"/>
+          <w:szCs w:val="24"/>
+        </w:rPr>
+        <w:t>card</w:t>
+      </w:r>
+      <w:proofErr w:type="spellEnd"/>
       <w:r>
         <w:rPr>
           <w:sz w:val="24"/>
@@ -2621,7 +2643,39 @@
           <w:sz w:val="24"/>
           <w:szCs w:val="24"/>
         </w:rPr>
-        <w:t>É o usuário comum do sistema, visualiza após login do seu perfil, cards e pode acompanhar preços e criar um lista de favoritos</w:t>
+        <w:t xml:space="preserve">É o usuário comum do sistema, visualiza após login do seu perfil, </w:t>
+      </w:r>
+      <w:proofErr w:type="spellStart"/>
+      <w:r>
+        <w:rPr>
+          <w:sz w:val="24"/>
+          <w:szCs w:val="24"/>
+        </w:rPr>
+        <w:t>cards</w:t>
+      </w:r>
+      <w:proofErr w:type="spellEnd"/>
+      <w:r>
+        <w:rPr>
+          <w:sz w:val="24"/>
+          <w:szCs w:val="24"/>
+        </w:rPr>
+        <w:t xml:space="preserve"> e pode acompanhar preços e criar </w:t>
+      </w:r>
+      <w:proofErr w:type="gramStart"/>
+      <w:r>
+        <w:rPr>
+          <w:sz w:val="24"/>
+          <w:szCs w:val="24"/>
+        </w:rPr>
+        <w:t>um lista</w:t>
+      </w:r>
+      <w:proofErr w:type="gramEnd"/>
+      <w:r>
+        <w:rPr>
+          <w:sz w:val="24"/>
+          <w:szCs w:val="24"/>
+        </w:rPr>
+        <w:t xml:space="preserve"> de favoritos</w:t>
       </w:r>
       <w:r>
         <w:rPr>
@@ -2800,10 +2854,10 @@
           <w:sz w:val="24"/>
         </w:rPr>
         <w:object w:dxaOrig="581" w:dyaOrig="725" w14:anchorId="33896E1B">
-          <v:shape id="_x0000_i1026" type="#_x0000_t75" style="width:29.45pt;height:36.95pt" o:ole="">
+          <v:shape id="_x0000_i1026" type="#_x0000_t75" style="width:29.25pt;height:36.75pt" o:ole="">
             <v:imagedata r:id="rId18" o:title=""/>
           </v:shape>
-          <o:OLEObject Type="Embed" ProgID="Word.Document.8" ShapeID="_x0000_i1026" DrawAspect="Content" ObjectID="_1635592643" r:id="rId19"/>
+          <o:OLEObject Type="Embed" ProgID="Word.Document.8" ShapeID="_x0000_i1026" DrawAspect="Content" ObjectID="_1635758255" r:id="rId19"/>
         </w:object>
       </w:r>
     </w:p>
@@ -2874,6 +2928,7 @@
         </w:rPr>
         <w:t>[RF001</w:t>
       </w:r>
+      <w:proofErr w:type="gramStart"/>
       <w:r>
         <w:rPr>
           <w:rFonts w:ascii="Arial" w:hAnsi="Arial" w:cs="Arial"/>
@@ -2903,6 +2958,7 @@
         </w:rPr>
         <w:t>adastrar</w:t>
       </w:r>
+      <w:proofErr w:type="gramEnd"/>
       <w:r>
         <w:rPr>
           <w:rFonts w:ascii="Arial" w:hAnsi="Arial" w:cs="Arial"/>
@@ -3202,6 +3258,7 @@
         </w:rPr>
         <w:t xml:space="preserve"> </w:t>
       </w:r>
+      <w:proofErr w:type="spellStart"/>
       <w:r>
         <w:rPr>
           <w:rFonts w:ascii="Arial" w:hAnsi="Arial" w:cs="Arial"/>
@@ -3220,6 +3277,7 @@
         </w:rPr>
         <w:t>ar</w:t>
       </w:r>
+      <w:proofErr w:type="spellEnd"/>
       <w:r>
         <w:rPr>
           <w:rFonts w:ascii="Arial" w:hAnsi="Arial" w:cs="Arial"/>
@@ -3518,6 +3576,7 @@
         </w:rPr>
         <w:t xml:space="preserve">Novos </w:t>
       </w:r>
+      <w:proofErr w:type="spellStart"/>
       <w:r>
         <w:rPr>
           <w:rFonts w:ascii="Arial" w:hAnsi="Arial" w:cs="Arial"/>
@@ -3527,6 +3586,7 @@
         </w:rPr>
         <w:t>Card</w:t>
       </w:r>
+      <w:proofErr w:type="spellEnd"/>
     </w:p>
     <w:p>
       <w:pPr>
@@ -3544,7 +3604,47 @@
           <w:sz w:val="24"/>
           <w:szCs w:val="24"/>
         </w:rPr>
-        <w:t>Permite inserir um card no sistema, requisitando nome, valor e uma imagem para o card inserido.</w:t>
+        <w:t xml:space="preserve">Permite inserir um </w:t>
+      </w:r>
+      <w:proofErr w:type="spellStart"/>
+      <w:r>
+        <w:rPr>
+          <w:rFonts w:ascii="Arial" w:hAnsi="Arial" w:cs="Arial"/>
+          <w:color w:val="000000"/>
+          <w:sz w:val="24"/>
+          <w:szCs w:val="24"/>
+        </w:rPr>
+        <w:t>card</w:t>
+      </w:r>
+      <w:proofErr w:type="spellEnd"/>
+      <w:r>
+        <w:rPr>
+          <w:rFonts w:ascii="Arial" w:hAnsi="Arial" w:cs="Arial"/>
+          <w:color w:val="000000"/>
+          <w:sz w:val="24"/>
+          <w:szCs w:val="24"/>
+        </w:rPr>
+        <w:t xml:space="preserve"> no sistema, requisitando nome, valor e uma imagem para o </w:t>
+      </w:r>
+      <w:proofErr w:type="spellStart"/>
+      <w:r>
+        <w:rPr>
+          <w:rFonts w:ascii="Arial" w:hAnsi="Arial" w:cs="Arial"/>
+          <w:color w:val="000000"/>
+          <w:sz w:val="24"/>
+          <w:szCs w:val="24"/>
+        </w:rPr>
+        <w:t>card</w:t>
+      </w:r>
+      <w:proofErr w:type="spellEnd"/>
+      <w:r>
+        <w:rPr>
+          <w:rFonts w:ascii="Arial" w:hAnsi="Arial" w:cs="Arial"/>
+          <w:color w:val="000000"/>
+          <w:sz w:val="24"/>
+          <w:szCs w:val="24"/>
+        </w:rPr>
+        <w:t xml:space="preserve"> inserido.</w:t>
       </w:r>
     </w:p>
     <w:p>
@@ -3648,7 +3748,47 @@
           <w:sz w:val="24"/>
           <w:szCs w:val="24"/>
         </w:rPr>
-        <w:t>Informa nome, preço, raridade e descrição do card, clica em inserir card. Card inserido com sucesso</w:t>
+        <w:t xml:space="preserve">Informa nome, preço, raridade e descrição do </w:t>
+      </w:r>
+      <w:proofErr w:type="spellStart"/>
+      <w:r>
+        <w:rPr>
+          <w:rFonts w:ascii="Arial" w:hAnsi="Arial" w:cs="Arial"/>
+          <w:color w:val="000000"/>
+          <w:sz w:val="24"/>
+          <w:szCs w:val="24"/>
+        </w:rPr>
+        <w:t>card</w:t>
+      </w:r>
+      <w:proofErr w:type="spellEnd"/>
+      <w:r>
+        <w:rPr>
+          <w:rFonts w:ascii="Arial" w:hAnsi="Arial" w:cs="Arial"/>
+          <w:color w:val="000000"/>
+          <w:sz w:val="24"/>
+          <w:szCs w:val="24"/>
+        </w:rPr>
+        <w:t xml:space="preserve">, clica em inserir card. </w:t>
+      </w:r>
+      <w:proofErr w:type="spellStart"/>
+      <w:r>
+        <w:rPr>
+          <w:rFonts w:ascii="Arial" w:hAnsi="Arial" w:cs="Arial"/>
+          <w:color w:val="000000"/>
+          <w:sz w:val="24"/>
+          <w:szCs w:val="24"/>
+        </w:rPr>
+        <w:t>Card</w:t>
+      </w:r>
+      <w:proofErr w:type="spellEnd"/>
+      <w:r>
+        <w:rPr>
+          <w:rFonts w:ascii="Arial" w:hAnsi="Arial" w:cs="Arial"/>
+          <w:color w:val="000000"/>
+          <w:sz w:val="24"/>
+          <w:szCs w:val="24"/>
+        </w:rPr>
+        <w:t xml:space="preserve"> inserido com sucesso</w:t>
       </w:r>
       <w:r>
         <w:rPr>
@@ -3685,7 +3825,47 @@
           <w:sz w:val="24"/>
           <w:szCs w:val="24"/>
         </w:rPr>
-        <w:t>Informa nome, preço, raridade e descrição do card, clica em inserir card, e</w:t>
+        <w:t xml:space="preserve">Informa nome, preço, raridade e descrição do </w:t>
+      </w:r>
+      <w:proofErr w:type="spellStart"/>
+      <w:r>
+        <w:rPr>
+          <w:rFonts w:ascii="Arial" w:hAnsi="Arial" w:cs="Arial"/>
+          <w:color w:val="000000"/>
+          <w:sz w:val="24"/>
+          <w:szCs w:val="24"/>
+        </w:rPr>
+        <w:t>card</w:t>
+      </w:r>
+      <w:proofErr w:type="spellEnd"/>
+      <w:r>
+        <w:rPr>
+          <w:rFonts w:ascii="Arial" w:hAnsi="Arial" w:cs="Arial"/>
+          <w:color w:val="000000"/>
+          <w:sz w:val="24"/>
+          <w:szCs w:val="24"/>
+        </w:rPr>
+        <w:t xml:space="preserve">, clica em inserir </w:t>
+      </w:r>
+      <w:proofErr w:type="spellStart"/>
+      <w:r>
+        <w:rPr>
+          <w:rFonts w:ascii="Arial" w:hAnsi="Arial" w:cs="Arial"/>
+          <w:color w:val="000000"/>
+          <w:sz w:val="24"/>
+          <w:szCs w:val="24"/>
+        </w:rPr>
+        <w:t>card</w:t>
+      </w:r>
+      <w:proofErr w:type="spellEnd"/>
+      <w:r>
+        <w:rPr>
+          <w:rFonts w:ascii="Arial" w:hAnsi="Arial" w:cs="Arial"/>
+          <w:color w:val="000000"/>
+          <w:sz w:val="24"/>
+          <w:szCs w:val="24"/>
+        </w:rPr>
+        <w:t>, e</w:t>
       </w:r>
       <w:r>
         <w:rPr>
@@ -3703,7 +3883,27 @@
           <w:sz w:val="24"/>
           <w:szCs w:val="24"/>
         </w:rPr>
-        <w:t>, card já cadastrado</w:t>
+        <w:t xml:space="preserve">, </w:t>
+      </w:r>
+      <w:proofErr w:type="spellStart"/>
+      <w:r>
+        <w:rPr>
+          <w:rFonts w:ascii="Arial" w:hAnsi="Arial" w:cs="Arial"/>
+          <w:color w:val="000000"/>
+          <w:sz w:val="24"/>
+          <w:szCs w:val="24"/>
+        </w:rPr>
+        <w:t>card</w:t>
+      </w:r>
+      <w:proofErr w:type="spellEnd"/>
+      <w:r>
+        <w:rPr>
+          <w:rFonts w:ascii="Arial" w:hAnsi="Arial" w:cs="Arial"/>
+          <w:color w:val="000000"/>
+          <w:sz w:val="24"/>
+          <w:szCs w:val="24"/>
+        </w:rPr>
+        <w:t xml:space="preserve"> já cadastrado</w:t>
       </w:r>
       <w:r>
         <w:rPr>
@@ -3768,7 +3968,27 @@
           <w:sz w:val="24"/>
           <w:szCs w:val="24"/>
         </w:rPr>
-        <w:t>Permite pesquisar por um card, trazendo</w:t>
+        <w:t xml:space="preserve">Permite pesquisar por um </w:t>
+      </w:r>
+      <w:proofErr w:type="spellStart"/>
+      <w:r>
+        <w:rPr>
+          <w:rFonts w:ascii="Arial" w:hAnsi="Arial" w:cs="Arial"/>
+          <w:color w:val="000000"/>
+          <w:sz w:val="24"/>
+          <w:szCs w:val="24"/>
+        </w:rPr>
+        <w:t>card</w:t>
+      </w:r>
+      <w:proofErr w:type="spellEnd"/>
+      <w:r>
+        <w:rPr>
+          <w:rFonts w:ascii="Arial" w:hAnsi="Arial" w:cs="Arial"/>
+          <w:color w:val="000000"/>
+          <w:sz w:val="24"/>
+          <w:szCs w:val="24"/>
+        </w:rPr>
+        <w:t>, trazendo</w:t>
       </w:r>
       <w:r>
         <w:rPr>
@@ -3881,6 +4101,7 @@
         </w:rPr>
         <w:t xml:space="preserve">Nome do </w:t>
       </w:r>
+      <w:proofErr w:type="spellStart"/>
       <w:r>
         <w:rPr>
           <w:rFonts w:ascii="Arial" w:hAnsi="Arial" w:cs="Arial"/>
@@ -3890,6 +4111,7 @@
         </w:rPr>
         <w:t>card</w:t>
       </w:r>
+      <w:proofErr w:type="spellEnd"/>
       <w:r>
         <w:rPr>
           <w:rFonts w:ascii="Arial" w:hAnsi="Arial" w:cs="Arial"/>
@@ -3962,7 +4184,67 @@
           <w:sz w:val="24"/>
           <w:szCs w:val="24"/>
         </w:rPr>
-        <w:t>Insere o nome do card procurado, o card procurado é listado. Cards com aquele fragmento de nome são listados</w:t>
+        <w:t xml:space="preserve">Insere o nome do </w:t>
+      </w:r>
+      <w:proofErr w:type="spellStart"/>
+      <w:r>
+        <w:rPr>
+          <w:rFonts w:ascii="Arial" w:hAnsi="Arial" w:cs="Arial"/>
+          <w:color w:val="000000"/>
+          <w:sz w:val="24"/>
+          <w:szCs w:val="24"/>
+        </w:rPr>
+        <w:t>card</w:t>
+      </w:r>
+      <w:proofErr w:type="spellEnd"/>
+      <w:r>
+        <w:rPr>
+          <w:rFonts w:ascii="Arial" w:hAnsi="Arial" w:cs="Arial"/>
+          <w:color w:val="000000"/>
+          <w:sz w:val="24"/>
+          <w:szCs w:val="24"/>
+        </w:rPr>
+        <w:t xml:space="preserve"> procurado, o </w:t>
+      </w:r>
+      <w:proofErr w:type="spellStart"/>
+      <w:r>
+        <w:rPr>
+          <w:rFonts w:ascii="Arial" w:hAnsi="Arial" w:cs="Arial"/>
+          <w:color w:val="000000"/>
+          <w:sz w:val="24"/>
+          <w:szCs w:val="24"/>
+        </w:rPr>
+        <w:t>card</w:t>
+      </w:r>
+      <w:proofErr w:type="spellEnd"/>
+      <w:r>
+        <w:rPr>
+          <w:rFonts w:ascii="Arial" w:hAnsi="Arial" w:cs="Arial"/>
+          <w:color w:val="000000"/>
+          <w:sz w:val="24"/>
+          <w:szCs w:val="24"/>
+        </w:rPr>
+        <w:t xml:space="preserve"> procurado é listado. </w:t>
+      </w:r>
+      <w:proofErr w:type="spellStart"/>
+      <w:r>
+        <w:rPr>
+          <w:rFonts w:ascii="Arial" w:hAnsi="Arial" w:cs="Arial"/>
+          <w:color w:val="000000"/>
+          <w:sz w:val="24"/>
+          <w:szCs w:val="24"/>
+        </w:rPr>
+        <w:t>Cards</w:t>
+      </w:r>
+      <w:proofErr w:type="spellEnd"/>
+      <w:r>
+        <w:rPr>
+          <w:rFonts w:ascii="Arial" w:hAnsi="Arial" w:cs="Arial"/>
+          <w:color w:val="000000"/>
+          <w:sz w:val="24"/>
+          <w:szCs w:val="24"/>
+        </w:rPr>
+        <w:t xml:space="preserve"> com aquele fragmento de nome são listados</w:t>
       </w:r>
       <w:r>
         <w:rPr>
@@ -3999,7 +4281,47 @@
           <w:sz w:val="24"/>
           <w:szCs w:val="24"/>
         </w:rPr>
-        <w:t>Insere o nome do card procurado, nenhum card é listado</w:t>
+        <w:t xml:space="preserve">Insere o nome do </w:t>
+      </w:r>
+      <w:proofErr w:type="spellStart"/>
+      <w:r>
+        <w:rPr>
+          <w:rFonts w:ascii="Arial" w:hAnsi="Arial" w:cs="Arial"/>
+          <w:color w:val="000000"/>
+          <w:sz w:val="24"/>
+          <w:szCs w:val="24"/>
+        </w:rPr>
+        <w:t>card</w:t>
+      </w:r>
+      <w:proofErr w:type="spellEnd"/>
+      <w:r>
+        <w:rPr>
+          <w:rFonts w:ascii="Arial" w:hAnsi="Arial" w:cs="Arial"/>
+          <w:color w:val="000000"/>
+          <w:sz w:val="24"/>
+          <w:szCs w:val="24"/>
+        </w:rPr>
+        <w:t xml:space="preserve"> procurado, nenhum </w:t>
+      </w:r>
+      <w:proofErr w:type="spellStart"/>
+      <w:r>
+        <w:rPr>
+          <w:rFonts w:ascii="Arial" w:hAnsi="Arial" w:cs="Arial"/>
+          <w:color w:val="000000"/>
+          <w:sz w:val="24"/>
+          <w:szCs w:val="24"/>
+        </w:rPr>
+        <w:t>card</w:t>
+      </w:r>
+      <w:proofErr w:type="spellEnd"/>
+      <w:r>
+        <w:rPr>
+          <w:rFonts w:ascii="Arial" w:hAnsi="Arial" w:cs="Arial"/>
+          <w:color w:val="000000"/>
+          <w:sz w:val="24"/>
+          <w:szCs w:val="24"/>
+        </w:rPr>
+        <w:t xml:space="preserve"> é listado</w:t>
       </w:r>
       <w:r>
         <w:rPr>
@@ -4109,7 +4431,19 @@
           <w:szCs w:val="24"/>
         </w:rPr>
         <w:lastRenderedPageBreak/>
-        <w:t>[RF005]</w:t>
+        <w:t>[RF005</w:t>
+      </w:r>
+      <w:proofErr w:type="gramStart"/>
+      <w:r>
+        <w:rPr>
+          <w:rFonts w:ascii="Arial" w:hAnsi="Arial" w:cs="Arial"/>
+          <w:b/>
+          <w:bCs/>
+          <w:color w:val="000000"/>
+          <w:sz w:val="24"/>
+          <w:szCs w:val="24"/>
+        </w:rPr>
+        <w:t>]</w:t>
       </w:r>
       <w:r>
         <w:rPr>
@@ -4128,6 +4462,7 @@
         </w:rPr>
         <w:t>Visualizar</w:t>
       </w:r>
+      <w:proofErr w:type="gramEnd"/>
     </w:p>
     <w:p>
       <w:pPr>
@@ -4312,7 +4647,27 @@
           <w:sz w:val="24"/>
           <w:szCs w:val="24"/>
         </w:rPr>
-        <w:t>busca por um card na tela inicial e visualiza as informações do card</w:t>
+        <w:t xml:space="preserve">busca por um </w:t>
+      </w:r>
+      <w:proofErr w:type="spellStart"/>
+      <w:r>
+        <w:rPr>
+          <w:rFonts w:ascii="Arial" w:hAnsi="Arial" w:cs="Arial"/>
+          <w:color w:val="000000"/>
+          <w:sz w:val="24"/>
+          <w:szCs w:val="24"/>
+        </w:rPr>
+        <w:t>card</w:t>
+      </w:r>
+      <w:proofErr w:type="spellEnd"/>
+      <w:r>
+        <w:rPr>
+          <w:rFonts w:ascii="Arial" w:hAnsi="Arial" w:cs="Arial"/>
+          <w:color w:val="000000"/>
+          <w:sz w:val="24"/>
+          <w:szCs w:val="24"/>
+        </w:rPr>
+        <w:t xml:space="preserve"> na tela inicial e visualiza as informações do card</w:t>
       </w:r>
       <w:r>
         <w:rPr>
@@ -4349,7 +4704,27 @@
           <w:sz w:val="24"/>
           <w:szCs w:val="24"/>
         </w:rPr>
-        <w:t>não encontra card buscado.</w:t>
+        <w:t xml:space="preserve">não encontra </w:t>
+      </w:r>
+      <w:proofErr w:type="spellStart"/>
+      <w:r>
+        <w:rPr>
+          <w:rFonts w:ascii="Arial" w:hAnsi="Arial" w:cs="Arial"/>
+          <w:color w:val="000000"/>
+          <w:sz w:val="24"/>
+          <w:szCs w:val="24"/>
+        </w:rPr>
+        <w:t>card</w:t>
+      </w:r>
+      <w:proofErr w:type="spellEnd"/>
+      <w:r>
+        <w:rPr>
+          <w:rFonts w:ascii="Arial" w:hAnsi="Arial" w:cs="Arial"/>
+          <w:color w:val="000000"/>
+          <w:sz w:val="24"/>
+          <w:szCs w:val="24"/>
+        </w:rPr>
+        <w:t xml:space="preserve"> buscado.</w:t>
       </w:r>
     </w:p>
     <w:p>
@@ -4754,6 +5129,7 @@
         </w:rPr>
         <w:t xml:space="preserve">Editar </w:t>
       </w:r>
+      <w:proofErr w:type="spellStart"/>
       <w:r>
         <w:rPr>
           <w:rFonts w:ascii="Arial" w:hAnsi="Arial" w:cs="Arial"/>
@@ -4762,6 +5138,7 @@
         </w:rPr>
         <w:t>Card</w:t>
       </w:r>
+      <w:proofErr w:type="spellEnd"/>
     </w:p>
     <w:p>
       <w:pPr>
@@ -4946,17 +5323,39 @@
           <w:sz w:val="24"/>
           <w:szCs w:val="24"/>
         </w:rPr>
-        <w:t>busca pelo Card</w:t>
-      </w:r>
-      <w:r>
-        <w:rPr>
-          <w:rFonts w:ascii="Arial" w:hAnsi="Arial" w:cs="Arial"/>
-          <w:color w:val="000000"/>
-          <w:sz w:val="24"/>
-          <w:szCs w:val="24"/>
-        </w:rPr>
-        <w:t>, clica em editar card</w:t>
-      </w:r>
+        <w:t xml:space="preserve">busca pelo </w:t>
+      </w:r>
+      <w:proofErr w:type="spellStart"/>
+      <w:r>
+        <w:rPr>
+          <w:rFonts w:ascii="Arial" w:hAnsi="Arial" w:cs="Arial"/>
+          <w:color w:val="000000"/>
+          <w:sz w:val="24"/>
+          <w:szCs w:val="24"/>
+        </w:rPr>
+        <w:t>Card</w:t>
+      </w:r>
+      <w:proofErr w:type="spellEnd"/>
+      <w:r>
+        <w:rPr>
+          <w:rFonts w:ascii="Arial" w:hAnsi="Arial" w:cs="Arial"/>
+          <w:color w:val="000000"/>
+          <w:sz w:val="24"/>
+          <w:szCs w:val="24"/>
+        </w:rPr>
+        <w:t xml:space="preserve">, clica em editar </w:t>
+      </w:r>
+      <w:proofErr w:type="spellStart"/>
+      <w:r>
+        <w:rPr>
+          <w:rFonts w:ascii="Arial" w:hAnsi="Arial" w:cs="Arial"/>
+          <w:color w:val="000000"/>
+          <w:sz w:val="24"/>
+          <w:szCs w:val="24"/>
+        </w:rPr>
+        <w:t>card</w:t>
+      </w:r>
+      <w:proofErr w:type="spellEnd"/>
       <w:r>
         <w:rPr>
           <w:rFonts w:ascii="Arial" w:hAnsi="Arial" w:cs="Arial"/>
@@ -5046,6 +5445,7 @@
         </w:rPr>
         <w:t>8</w:t>
       </w:r>
+      <w:proofErr w:type="gramStart"/>
       <w:r>
         <w:rPr>
           <w:rFonts w:ascii="Arial" w:hAnsi="Arial" w:cs="Arial"/>
@@ -5079,8 +5479,27 @@
           <w:sz w:val="24"/>
           <w:szCs w:val="24"/>
         </w:rPr>
-        <w:t>Excluir Card</w:t>
-      </w:r>
+        <w:t>Excluir</w:t>
+      </w:r>
+      <w:proofErr w:type="gramEnd"/>
+      <w:r>
+        <w:rPr>
+          <w:rFonts w:ascii="Arial" w:hAnsi="Arial" w:cs="Arial"/>
+          <w:sz w:val="24"/>
+          <w:szCs w:val="24"/>
+        </w:rPr>
+        <w:t xml:space="preserve"> </w:t>
+      </w:r>
+      <w:proofErr w:type="spellStart"/>
+      <w:r>
+        <w:rPr>
+          <w:rFonts w:ascii="Arial" w:hAnsi="Arial" w:cs="Arial"/>
+          <w:sz w:val="24"/>
+          <w:szCs w:val="24"/>
+        </w:rPr>
+        <w:t>Card</w:t>
+      </w:r>
+      <w:proofErr w:type="spellEnd"/>
       <w:r>
         <w:rPr>
           <w:rFonts w:ascii="Arial" w:hAnsi="Arial" w:cs="Arial"/>
@@ -5116,7 +5535,27 @@
           <w:sz w:val="24"/>
           <w:szCs w:val="24"/>
         </w:rPr>
-        <w:t>excluir um card cadastrado</w:t>
+        <w:t xml:space="preserve">excluir um </w:t>
+      </w:r>
+      <w:proofErr w:type="spellStart"/>
+      <w:r>
+        <w:rPr>
+          <w:rFonts w:ascii="Arial" w:hAnsi="Arial" w:cs="Arial"/>
+          <w:color w:val="000000"/>
+          <w:sz w:val="24"/>
+          <w:szCs w:val="24"/>
+        </w:rPr>
+        <w:t>card</w:t>
+      </w:r>
+      <w:proofErr w:type="spellEnd"/>
+      <w:r>
+        <w:rPr>
+          <w:rFonts w:ascii="Arial" w:hAnsi="Arial" w:cs="Arial"/>
+          <w:color w:val="000000"/>
+          <w:sz w:val="24"/>
+          <w:szCs w:val="24"/>
+        </w:rPr>
+        <w:t xml:space="preserve"> cadastrado</w:t>
       </w:r>
     </w:p>
     <w:p>
@@ -5256,7 +5695,27 @@
           <w:sz w:val="24"/>
           <w:szCs w:val="24"/>
         </w:rPr>
-        <w:t>Usuário seleciona a opção de exclusão no card e confirma.</w:t>
+        <w:t xml:space="preserve">Usuário seleciona a opção de exclusão no </w:t>
+      </w:r>
+      <w:proofErr w:type="spellStart"/>
+      <w:r>
+        <w:rPr>
+          <w:rFonts w:ascii="Arial" w:hAnsi="Arial" w:cs="Arial"/>
+          <w:color w:val="000000"/>
+          <w:sz w:val="24"/>
+          <w:szCs w:val="24"/>
+        </w:rPr>
+        <w:t>card</w:t>
+      </w:r>
+      <w:proofErr w:type="spellEnd"/>
+      <w:r>
+        <w:rPr>
+          <w:rFonts w:ascii="Arial" w:hAnsi="Arial" w:cs="Arial"/>
+          <w:color w:val="000000"/>
+          <w:sz w:val="24"/>
+          <w:szCs w:val="24"/>
+        </w:rPr>
+        <w:t xml:space="preserve"> e confirma.</w:t>
       </w:r>
     </w:p>
     <w:p>
@@ -5356,6 +5815,7 @@
         </w:rPr>
         <w:t>9</w:t>
       </w:r>
+      <w:proofErr w:type="gramStart"/>
       <w:r>
         <w:rPr>
           <w:rFonts w:ascii="Arial" w:hAnsi="Arial" w:cs="Arial"/>
@@ -5382,7 +5842,16 @@
           <w:sz w:val="24"/>
           <w:szCs w:val="24"/>
         </w:rPr>
-        <w:t>Editar perfil (gerente)</w:t>
+        <w:t>Editar</w:t>
+      </w:r>
+      <w:proofErr w:type="gramEnd"/>
+      <w:r>
+        <w:rPr>
+          <w:rFonts w:ascii="Arial" w:hAnsi="Arial" w:cs="Arial"/>
+          <w:sz w:val="24"/>
+          <w:szCs w:val="24"/>
+        </w:rPr>
+        <w:t xml:space="preserve"> perfil (gerente)</w:t>
       </w:r>
     </w:p>
     <w:p>
@@ -5679,7 +6148,7 @@
           <w:sz w:val="24"/>
           <w:szCs w:val="24"/>
         </w:rPr>
-        <w:t>Excluir Usuário (gerente)</w:t>
+        <w:t>Excluir Usuário</w:t>
       </w:r>
     </w:p>
     <w:p>
@@ -5907,6 +6376,7 @@
         <w:rPr>
           <w:sz w:val="24"/>
           <w:szCs w:val="24"/>
+          <w:u w:val="single"/>
         </w:rPr>
       </w:pPr>
       <w:r>
@@ -5958,16 +6428,7 @@
           <w:sz w:val="24"/>
           <w:szCs w:val="24"/>
         </w:rPr>
-        <w:t>Buscar Usuário (gerente)</w:t>
-      </w:r>
-      <w:r>
-        <w:rPr>
-          <w:rFonts w:ascii="Arial" w:hAnsi="Arial" w:cs="Arial"/>
-          <w:color w:val="000000"/>
-          <w:sz w:val="24"/>
-          <w:szCs w:val="24"/>
-        </w:rPr>
-        <w:t xml:space="preserve"> </w:t>
+        <w:t>Buscar Usuário</w:t>
       </w:r>
     </w:p>
     <w:p>
@@ -6253,6 +6714,7 @@
         </w:rPr>
         <w:t>12</w:t>
       </w:r>
+      <w:proofErr w:type="gramStart"/>
       <w:r>
         <w:rPr>
           <w:rFonts w:ascii="Arial" w:hAnsi="Arial" w:cs="Arial"/>
@@ -6279,7 +6741,16 @@
           <w:sz w:val="24"/>
           <w:szCs w:val="24"/>
         </w:rPr>
-        <w:t>Adicionar favoritos</w:t>
+        <w:t>Adicionar</w:t>
+      </w:r>
+      <w:proofErr w:type="gramEnd"/>
+      <w:r>
+        <w:rPr>
+          <w:rFonts w:ascii="Arial" w:hAnsi="Arial" w:cs="Arial"/>
+          <w:sz w:val="24"/>
+          <w:szCs w:val="24"/>
+        </w:rPr>
+        <w:t xml:space="preserve"> favoritos</w:t>
       </w:r>
     </w:p>
     <w:p>
@@ -6306,7 +6777,72 @@
           <w:sz w:val="24"/>
           <w:szCs w:val="24"/>
         </w:rPr>
-        <w:t>Permite o usuário agrupar os cards na lista favoritos.</w:t>
+        <w:t xml:space="preserve">Permite </w:t>
+      </w:r>
+      <w:r>
+        <w:rPr>
+          <w:rFonts w:ascii="Arial" w:hAnsi="Arial" w:cs="Arial"/>
+          <w:color w:val="000000"/>
+          <w:sz w:val="24"/>
+          <w:szCs w:val="24"/>
+        </w:rPr>
+        <w:t xml:space="preserve">O </w:t>
+      </w:r>
+      <w:r>
+        <w:rPr>
+          <w:rFonts w:ascii="Arial" w:hAnsi="Arial" w:cs="Arial"/>
+          <w:color w:val="000000"/>
+          <w:sz w:val="24"/>
+          <w:szCs w:val="24"/>
+        </w:rPr>
+        <w:t>gerente agrupa</w:t>
+      </w:r>
+      <w:r>
+        <w:rPr>
+          <w:rFonts w:ascii="Arial" w:hAnsi="Arial" w:cs="Arial"/>
+          <w:color w:val="000000"/>
+          <w:sz w:val="24"/>
+          <w:szCs w:val="24"/>
+        </w:rPr>
+        <w:t xml:space="preserve"> os </w:t>
+      </w:r>
+      <w:proofErr w:type="spellStart"/>
+      <w:r>
+        <w:rPr>
+          <w:rFonts w:ascii="Arial" w:hAnsi="Arial" w:cs="Arial"/>
+          <w:color w:val="000000"/>
+          <w:sz w:val="24"/>
+          <w:szCs w:val="24"/>
+        </w:rPr>
+        <w:t>cards</w:t>
+      </w:r>
+      <w:proofErr w:type="spellEnd"/>
+      <w:r>
+        <w:rPr>
+          <w:rFonts w:ascii="Arial" w:hAnsi="Arial" w:cs="Arial"/>
+          <w:color w:val="000000"/>
+          <w:sz w:val="24"/>
+          <w:szCs w:val="24"/>
+        </w:rPr>
+        <w:t xml:space="preserve"> na lista favoritos</w:t>
+      </w:r>
+      <w:r>
+        <w:rPr>
+          <w:rFonts w:ascii="Arial" w:hAnsi="Arial" w:cs="Arial"/>
+          <w:color w:val="000000"/>
+          <w:sz w:val="24"/>
+          <w:szCs w:val="24"/>
+        </w:rPr>
+        <w:t xml:space="preserve"> para um usuário</w:t>
+      </w:r>
+      <w:r>
+        <w:rPr>
+          <w:rFonts w:ascii="Arial" w:hAnsi="Arial" w:cs="Arial"/>
+          <w:color w:val="000000"/>
+          <w:sz w:val="24"/>
+          <w:szCs w:val="24"/>
+        </w:rPr>
+        <w:t>.</w:t>
       </w:r>
     </w:p>
     <w:p>
@@ -6408,7 +6944,7 @@
           <w:sz w:val="24"/>
           <w:szCs w:val="24"/>
         </w:rPr>
-        <w:t>.</w:t>
+        <w:t xml:space="preserve"> como gerente.</w:t>
       </w:r>
     </w:p>
     <w:p>
@@ -6436,7 +6972,16 @@
           <w:sz w:val="24"/>
           <w:szCs w:val="24"/>
         </w:rPr>
-        <w:t xml:space="preserve"> -</w:t>
+        <w:t xml:space="preserve"> </w:t>
+      </w:r>
+      <w:r>
+        <w:rPr>
+          <w:rFonts w:ascii="Arial" w:hAnsi="Arial" w:cs="Arial"/>
+          <w:color w:val="000000"/>
+          <w:sz w:val="24"/>
+          <w:szCs w:val="24"/>
+        </w:rPr>
+        <w:t>Lista de favoritos associada a um usuário.</w:t>
       </w:r>
     </w:p>
     <w:p>
@@ -6466,7 +7011,74 @@
           <w:sz w:val="24"/>
           <w:szCs w:val="24"/>
         </w:rPr>
-        <w:t>O usuário seleciona um card e adiciona aos favoritos.</w:t>
+        <w:t xml:space="preserve">O </w:t>
+      </w:r>
+      <w:r>
+        <w:rPr>
+          <w:rFonts w:ascii="Arial" w:hAnsi="Arial" w:cs="Arial"/>
+          <w:color w:val="000000"/>
+          <w:sz w:val="24"/>
+          <w:szCs w:val="24"/>
+        </w:rPr>
+        <w:t>gerente seleciona</w:t>
+      </w:r>
+      <w:r>
+        <w:rPr>
+          <w:rFonts w:ascii="Arial" w:hAnsi="Arial" w:cs="Arial"/>
+          <w:color w:val="000000"/>
+          <w:sz w:val="24"/>
+          <w:szCs w:val="24"/>
+        </w:rPr>
+        <w:t xml:space="preserve"> um </w:t>
+      </w:r>
+      <w:bookmarkStart w:id="60" w:name="_GoBack"/>
+      <w:bookmarkEnd w:id="60"/>
+      <w:proofErr w:type="spellStart"/>
+      <w:r>
+        <w:rPr>
+          <w:rFonts w:ascii="Arial" w:hAnsi="Arial" w:cs="Arial"/>
+          <w:color w:val="000000"/>
+          <w:sz w:val="24"/>
+          <w:szCs w:val="24"/>
+        </w:rPr>
+        <w:t>card</w:t>
+      </w:r>
+      <w:proofErr w:type="spellEnd"/>
+      <w:r>
+        <w:rPr>
+          <w:rFonts w:ascii="Arial" w:hAnsi="Arial" w:cs="Arial"/>
+          <w:color w:val="000000"/>
+          <w:sz w:val="24"/>
+          <w:szCs w:val="24"/>
+        </w:rPr>
+        <w:t xml:space="preserve"> e</w:t>
+      </w:r>
+      <w:r>
+        <w:rPr>
+          <w:rFonts w:ascii="Arial" w:hAnsi="Arial" w:cs="Arial"/>
+          <w:color w:val="000000"/>
+          <w:sz w:val="24"/>
+          <w:szCs w:val="24"/>
+        </w:rPr>
+        <w:t xml:space="preserve"> adiciona aos favoritos</w:t>
+      </w:r>
+      <w:r>
+        <w:rPr>
+          <w:rFonts w:ascii="Arial" w:hAnsi="Arial" w:cs="Arial"/>
+          <w:color w:val="000000"/>
+          <w:sz w:val="24"/>
+          <w:szCs w:val="24"/>
+        </w:rPr>
+        <w:t xml:space="preserve"> de um perfil de um usuário</w:t>
+      </w:r>
+      <w:r>
+        <w:rPr>
+          <w:rFonts w:ascii="Arial" w:hAnsi="Arial" w:cs="Arial"/>
+          <w:color w:val="000000"/>
+          <w:sz w:val="24"/>
+          <w:szCs w:val="24"/>
+        </w:rPr>
+        <w:t>.</w:t>
       </w:r>
     </w:p>
     <w:p>
@@ -6504,7 +7116,16 @@
           <w:sz w:val="24"/>
           <w:szCs w:val="24"/>
         </w:rPr>
-        <w:t xml:space="preserve"> -</w:t>
+        <w:t xml:space="preserve"> </w:t>
+      </w:r>
+      <w:r>
+        <w:rPr>
+          <w:rFonts w:ascii="Arial" w:hAnsi="Arial" w:cs="Arial"/>
+          <w:color w:val="000000"/>
+          <w:sz w:val="24"/>
+          <w:szCs w:val="24"/>
+        </w:rPr>
+        <w:t>o Card já foi adiciondo a lista de favoritos daquele usuário.</w:t>
       </w:r>
     </w:p>
     <w:p>
@@ -6525,12 +7146,12 @@
         </w:sectPr>
       </w:pPr>
     </w:p>
-    <w:bookmarkStart w:id="60" w:name="_Toc467473455"/>
-    <w:bookmarkStart w:id="61" w:name="_Toc467474002"/>
-    <w:bookmarkStart w:id="62" w:name="_Toc467477741"/>
-    <w:bookmarkStart w:id="63" w:name="_Toc467494887"/>
-    <w:bookmarkStart w:id="64" w:name="_Toc467495253"/>
-    <w:bookmarkStart w:id="65" w:name="_Toc468086059"/>
+    <w:bookmarkStart w:id="61" w:name="_Toc467473455"/>
+    <w:bookmarkStart w:id="62" w:name="_Toc467474002"/>
+    <w:bookmarkStart w:id="63" w:name="_Toc467477741"/>
+    <w:bookmarkStart w:id="64" w:name="_Toc467494887"/>
+    <w:bookmarkStart w:id="65" w:name="_Toc467495253"/>
+    <w:bookmarkStart w:id="66" w:name="_Toc468086059"/>
     <w:p>
       <w:pPr>
         <w:pStyle w:val="Captulo"/>
@@ -6544,10 +7165,10 @@
           <w:sz w:val="24"/>
         </w:rPr>
         <w:object w:dxaOrig="581" w:dyaOrig="725" w14:anchorId="6086523B">
-          <v:shape id="_x0000_i1027" type="#_x0000_t75" style="width:29.45pt;height:36.95pt" o:ole="">
+          <v:shape id="_x0000_i1027" type="#_x0000_t75" style="width:29.25pt;height:36.75pt" o:ole="">
             <v:imagedata r:id="rId21" o:title=""/>
           </v:shape>
-          <o:OLEObject Type="Embed" ProgID="Word.Document.8" ShapeID="_x0000_i1027" DrawAspect="Content" ObjectID="_1635592644" r:id="rId22"/>
+          <o:OLEObject Type="Embed" ProgID="Word.Document.8" ShapeID="_x0000_i1027" DrawAspect="Content" ObjectID="_1635758256" r:id="rId22"/>
         </w:object>
       </w:r>
     </w:p>
@@ -6574,19 +7195,19 @@
       <w:r>
         <w:t>Requisitos não funcionais</w:t>
       </w:r>
-      <w:bookmarkEnd w:id="60"/>
       <w:bookmarkEnd w:id="61"/>
       <w:bookmarkEnd w:id="62"/>
       <w:bookmarkEnd w:id="63"/>
       <w:bookmarkEnd w:id="64"/>
       <w:bookmarkEnd w:id="65"/>
+      <w:bookmarkEnd w:id="66"/>
     </w:p>
     <w:p>
       <w:pPr>
         <w:pStyle w:val="NormalWeb"/>
         <w:spacing w:before="240" w:beforeAutospacing="0" w:after="0" w:afterAutospacing="0"/>
       </w:pPr>
-      <w:bookmarkStart w:id="66" w:name="_Ref471381570"/>
+      <w:bookmarkStart w:id="67" w:name="_Ref471381570"/>
       <w:r>
         <w:rPr>
           <w:rFonts w:ascii="Arial" w:hAnsi="Arial" w:cs="Arial"/>
@@ -6886,7 +7507,23 @@
           <w:rFonts w:ascii="Arial" w:hAnsi="Arial" w:cs="Arial"/>
           <w:color w:val="000000"/>
         </w:rPr>
-        <w:t xml:space="preserve"> versão 10.0 ou superior, Google Chrome versão 12.0 ou superior e Mozila Firefox versão 11.0 ou superior.   </w:t>
+        <w:t xml:space="preserve"> versão 10.0 ou superior, Google Chrome versão 12.0 ou superior e </w:t>
+      </w:r>
+      <w:proofErr w:type="spellStart"/>
+      <w:r>
+        <w:rPr>
+          <w:rFonts w:ascii="Arial" w:hAnsi="Arial" w:cs="Arial"/>
+          <w:color w:val="000000"/>
+        </w:rPr>
+        <w:t>Mozila</w:t>
+      </w:r>
+      <w:proofErr w:type="spellEnd"/>
+      <w:r>
+        <w:rPr>
+          <w:rFonts w:ascii="Arial" w:hAnsi="Arial" w:cs="Arial"/>
+          <w:color w:val="000000"/>
+        </w:rPr>
+        <w:t xml:space="preserve"> Firefox versão 11.0 ou superior.   </w:t>
       </w:r>
     </w:p>
     <w:p>
@@ -7515,12 +8152,12 @@
         </w:sectPr>
       </w:pPr>
     </w:p>
-    <w:bookmarkStart w:id="67" w:name="_Toc467473471"/>
-    <w:bookmarkStart w:id="68" w:name="_Toc467474018"/>
-    <w:bookmarkStart w:id="69" w:name="_Toc467477757"/>
-    <w:bookmarkStart w:id="70" w:name="_Toc467494903"/>
-    <w:bookmarkStart w:id="71" w:name="_Toc467495269"/>
-    <w:bookmarkStart w:id="72" w:name="_Toc468086075"/>
+    <w:bookmarkStart w:id="68" w:name="_Toc467473471"/>
+    <w:bookmarkStart w:id="69" w:name="_Toc467474018"/>
+    <w:bookmarkStart w:id="70" w:name="_Toc467477757"/>
+    <w:bookmarkStart w:id="71" w:name="_Toc467494903"/>
+    <w:bookmarkStart w:id="72" w:name="_Toc467495269"/>
+    <w:bookmarkStart w:id="73" w:name="_Toc468086075"/>
     <w:p>
       <w:pPr>
         <w:pStyle w:val="Captulo"/>
@@ -7534,10 +8171,10 @@
           <w:sz w:val="24"/>
         </w:rPr>
         <w:object w:dxaOrig="581" w:dyaOrig="725" w14:anchorId="791BAE15">
-          <v:shape id="_x0000_i1028" type="#_x0000_t75" style="width:29.45pt;height:36.95pt" o:ole="">
+          <v:shape id="_x0000_i1028" type="#_x0000_t75" style="width:29.25pt;height:36.75pt" o:ole="">
             <v:imagedata r:id="rId24" o:title=""/>
           </v:shape>
-          <o:OLEObject Type="Embed" ProgID="Word.Document.8" ShapeID="_x0000_i1028" DrawAspect="Content" ObjectID="_1635592645" r:id="rId25"/>
+          <o:OLEObject Type="Embed" ProgID="Word.Document.8" ShapeID="_x0000_i1028" DrawAspect="Content" ObjectID="_1635758257" r:id="rId25"/>
         </w:object>
       </w:r>
     </w:p>
@@ -7563,16 +8200,16 @@
       <w:r>
         <w:t>Descrição da interface</w:t>
       </w:r>
-      <w:bookmarkEnd w:id="66"/>
+      <w:bookmarkEnd w:id="67"/>
       <w:r>
         <w:t xml:space="preserve"> com o usuário</w:t>
       </w:r>
-      <w:bookmarkEnd w:id="67"/>
       <w:bookmarkEnd w:id="68"/>
       <w:bookmarkEnd w:id="69"/>
       <w:bookmarkEnd w:id="70"/>
       <w:bookmarkEnd w:id="71"/>
       <w:bookmarkEnd w:id="72"/>
+      <w:bookmarkEnd w:id="73"/>
     </w:p>
     <w:p>
       <w:pPr>
@@ -7615,11 +8252,11 @@
       <w:pPr>
         <w:pStyle w:val="Ttulo2"/>
       </w:pPr>
-      <w:bookmarkStart w:id="73" w:name="_Toc485117494"/>
+      <w:bookmarkStart w:id="74" w:name="_Toc485117494"/>
       <w:r>
         <w:t>MAPA DE NAVEGAÇÃO DE INTERFACES</w:t>
       </w:r>
-      <w:bookmarkEnd w:id="73"/>
+      <w:bookmarkEnd w:id="74"/>
     </w:p>
     <w:p>
       <w:pPr>
@@ -7693,24 +8330,24 @@
       <w:pPr>
         <w:pStyle w:val="Ttulo2"/>
       </w:pPr>
-      <w:bookmarkStart w:id="74" w:name="_Toc467473472"/>
-      <w:bookmarkStart w:id="75" w:name="_Toc467474019"/>
-      <w:bookmarkStart w:id="76" w:name="_Toc467477758"/>
-      <w:bookmarkStart w:id="77" w:name="_Toc467494904"/>
-      <w:bookmarkStart w:id="78" w:name="_Toc467495270"/>
-      <w:bookmarkStart w:id="79" w:name="_Toc468086076"/>
-      <w:bookmarkStart w:id="80" w:name="_Toc485117495"/>
+      <w:bookmarkStart w:id="75" w:name="_Toc467473472"/>
+      <w:bookmarkStart w:id="76" w:name="_Toc467474019"/>
+      <w:bookmarkStart w:id="77" w:name="_Toc467477758"/>
+      <w:bookmarkStart w:id="78" w:name="_Toc467494904"/>
+      <w:bookmarkStart w:id="79" w:name="_Toc467495270"/>
+      <w:bookmarkStart w:id="80" w:name="_Toc468086076"/>
+      <w:bookmarkStart w:id="81" w:name="_Toc485117495"/>
       <w:r>
         <w:lastRenderedPageBreak/>
         <w:t xml:space="preserve">I_Login </w:t>
       </w:r>
-      <w:bookmarkEnd w:id="74"/>
       <w:bookmarkEnd w:id="75"/>
       <w:bookmarkEnd w:id="76"/>
       <w:bookmarkEnd w:id="77"/>
       <w:bookmarkEnd w:id="78"/>
       <w:bookmarkEnd w:id="79"/>
       <w:bookmarkEnd w:id="80"/>
+      <w:bookmarkEnd w:id="81"/>
     </w:p>
     <w:p>
       <w:pPr>
@@ -7769,11 +8406,11 @@
           <w:numId w:val="0"/>
         </w:numPr>
       </w:pPr>
-      <w:bookmarkStart w:id="81" w:name="_Toc485117496"/>
+      <w:bookmarkStart w:id="82" w:name="_Toc485117496"/>
       <w:r>
         <w:t>Informações críticas da interface</w:t>
       </w:r>
-      <w:bookmarkEnd w:id="81"/>
+      <w:bookmarkEnd w:id="82"/>
     </w:p>
     <w:p>
       <w:pPr>
@@ -7820,12 +8457,12 @@
           <w:szCs w:val="28"/>
         </w:rPr>
       </w:pPr>
-      <w:bookmarkStart w:id="82" w:name="_Hlk22836298"/>
+      <w:bookmarkStart w:id="83" w:name="_Hlk22836298"/>
       <w:r>
         <w:t>IE_LoginEmailSenhaVazio</w:t>
       </w:r>
     </w:p>
-    <w:bookmarkEnd w:id="82"/>
+    <w:bookmarkEnd w:id="83"/>
     <w:p>
       <w:pPr>
         <w:pStyle w:val="TextoNormal"/>
@@ -7892,11 +8529,11 @@
           <w:numId w:val="0"/>
         </w:numPr>
       </w:pPr>
-      <w:bookmarkStart w:id="83" w:name="_Toc485117498"/>
+      <w:bookmarkStart w:id="84" w:name="_Toc485117498"/>
       <w:r>
         <w:t>Informações críticas da interface</w:t>
       </w:r>
-      <w:bookmarkEnd w:id="83"/>
+      <w:bookmarkEnd w:id="84"/>
     </w:p>
     <w:p>
       <w:pPr>
@@ -7935,15 +8572,15 @@
       <w:pPr>
         <w:pStyle w:val="Ttulo2"/>
       </w:pPr>
-      <w:bookmarkStart w:id="84" w:name="_Toc485117499"/>
-      <w:bookmarkStart w:id="85" w:name="_Hlk22836657"/>
+      <w:bookmarkStart w:id="85" w:name="_Toc485117499"/>
+      <w:bookmarkStart w:id="86" w:name="_Hlk22836657"/>
       <w:r>
         <w:lastRenderedPageBreak/>
         <w:t>IE_LoginEmailSenhaIncorretos</w:t>
       </w:r>
-      <w:bookmarkEnd w:id="84"/>
-    </w:p>
-    <w:bookmarkEnd w:id="85"/>
+      <w:bookmarkEnd w:id="85"/>
+    </w:p>
+    <w:bookmarkEnd w:id="86"/>
     <w:p>
       <w:pPr>
         <w:pStyle w:val="TextoNormal"/>
@@ -8590,8 +9227,6 @@
       <w:r>
         <w:t>r</w:t>
       </w:r>
-      <w:bookmarkStart w:id="86" w:name="_GoBack"/>
-      <w:bookmarkEnd w:id="86"/>
       <w:r>
         <w:t>idade” é um numero entre 1-12.</w:t>
       </w:r>
@@ -11970,7 +12605,7 @@
 </file>
 
 <file path=customXml/itemProps1.xml><?xml version="1.0" encoding="utf-8"?>
-<ds:datastoreItem xmlns:ds="http://schemas.openxmlformats.org/officeDocument/2006/customXml" ds:itemID="{1AB66BAF-FF96-4FBC-908C-ACD3095F0A9D}">
+<ds:datastoreItem xmlns:ds="http://schemas.openxmlformats.org/officeDocument/2006/customXml" ds:itemID="{16EBCBAE-2CC3-4E3D-936C-D8A16A6DC287}">
   <ds:schemaRefs>
     <ds:schemaRef ds:uri="http://schemas.openxmlformats.org/officeDocument/2006/bibliography"/>
   </ds:schemaRefs>

</xml_diff>